<commit_message>
Added modules to P01
</commit_message>
<xml_diff>
--- a/TO4/doc/Simulaciones.docx
+++ b/TO4/doc/Simulaciones.docx
@@ -3,16 +3,95 @@
 <w:document xmlns:wpc="http://schemas.microsoft.com/office/word/2010/wordprocessingCanvas" xmlns:mc="http://schemas.openxmlformats.org/markup-compatibility/2006" xmlns:o="urn:schemas-microsoft-com:office:office" xmlns:r="http://schemas.openxmlformats.org/officeDocument/2006/relationships" xmlns:m="http://schemas.openxmlformats.org/officeDocument/2006/math" xmlns:v="urn:schemas-microsoft-com:vml" xmlns:wp14="http://schemas.microsoft.com/office/word/2010/wordprocessingDrawing" xmlns:wp="http://schemas.openxmlformats.org/drawingml/2006/wordprocessingDrawing" xmlns:w10="urn:schemas-microsoft-com:office:word" xmlns:w="http://schemas.openxmlformats.org/wordprocessingml/2006/main" xmlns:w14="http://schemas.microsoft.com/office/word/2010/wordml" xmlns:w15="http://schemas.microsoft.com/office/word/2012/wordml" xmlns:wpg="http://schemas.microsoft.com/office/word/2010/wordprocessingGroup" xmlns:wpi="http://schemas.microsoft.com/office/word/2010/wordprocessingInk" xmlns:wne="http://schemas.microsoft.com/office/word/2006/wordml" xmlns:wps="http://schemas.microsoft.com/office/word/2010/wordprocessingShape" mc:Ignorable="w14 w15 wp14">
   <w:body>
     <w:p>
-      <w:r>
+      <w:pPr>
+        <w:rPr>
+          <w:lang w:val="es-MX"/>
+        </w:rPr>
+      </w:pPr>
+      <w:r>
+        <w:rPr>
+          <w:lang w:val="es-MX"/>
+        </w:rPr>
         <w:t>Alberto Contreras</w:t>
       </w:r>
     </w:p>
     <w:p>
-      <w:r>
+      <w:pPr>
+        <w:rPr>
+          <w:lang w:val="es-MX"/>
+        </w:rPr>
+      </w:pPr>
+      <w:r>
+        <w:rPr>
+          <w:lang w:val="es-MX"/>
+        </w:rPr>
         <w:t>Eric Guedea</w:t>
       </w:r>
     </w:p>
-    <w:p/>
+    <w:p>
+      <w:pPr>
+        <w:rPr>
+          <w:lang w:val="es-MX"/>
+        </w:rPr>
+      </w:pPr>
+      <w:r>
+        <w:rPr>
+          <w:lang w:val="es-MX"/>
+        </w:rPr>
+        <w:t xml:space="preserve">Para el testeo de cada unidad se </w:t>
+      </w:r>
+      <w:proofErr w:type="spellStart"/>
+      <w:r>
+        <w:rPr>
+          <w:lang w:val="es-MX"/>
+        </w:rPr>
+        <w:t>utilizo</w:t>
+      </w:r>
+      <w:proofErr w:type="spellEnd"/>
+      <w:r>
+        <w:rPr>
+          <w:lang w:val="es-MX"/>
+        </w:rPr>
+        <w:t xml:space="preserve"> una </w:t>
+      </w:r>
+      <w:proofErr w:type="spellStart"/>
+      <w:r>
+        <w:rPr>
+          <w:lang w:val="es-MX"/>
+        </w:rPr>
+        <w:t>testbench</w:t>
+      </w:r>
+      <w:proofErr w:type="spellEnd"/>
+      <w:r>
+        <w:rPr>
+          <w:lang w:val="es-MX"/>
+        </w:rPr>
+        <w:t xml:space="preserve"> general donde lo único que se cambiaba era la UUT aquí se encuentran los resultados. El wave.do que se encuentra es que del </w:t>
+      </w:r>
+      <w:proofErr w:type="spellStart"/>
+      <w:r>
+        <w:rPr>
+          <w:lang w:val="es-MX"/>
+        </w:rPr>
+        <w:t>tesbench</w:t>
+      </w:r>
+      <w:proofErr w:type="spellEnd"/>
+      <w:r>
+        <w:rPr>
+          <w:lang w:val="es-MX"/>
+        </w:rPr>
+        <w:t xml:space="preserve"> del registro universal el cual tiene su propio testbench</w:t>
+      </w:r>
+      <w:r>
+        <w:rPr>
+          <w:u w:val="single"/>
+          <w:lang w:val="es-MX"/>
+        </w:rPr>
+        <w:t>.</w:t>
+      </w:r>
+      <w:bookmarkStart w:id="0" w:name="_GoBack"/>
+      <w:bookmarkEnd w:id="0"/>
+    </w:p>
     <w:p>
       <w:pPr>
         <w:rPr>
@@ -141,11 +220,22 @@
         </w:pict>
       </w:r>
     </w:p>
-    <w:p/>
-    <w:p/>
-    <w:p>
-      <w:r>
-        <w:lastRenderedPageBreak/>
+    <w:p>
+      <w:pPr>
+        <w:rPr>
+          <w:lang w:val="es-MX"/>
+        </w:rPr>
+      </w:pPr>
+    </w:p>
+    <w:p>
+      <w:pPr>
+        <w:rPr>
+          <w:lang w:val="es-MX"/>
+        </w:rPr>
+      </w:pPr>
+    </w:p>
+    <w:p>
+      <w:r>
         <w:t>SIPO MSB a LSB</w:t>
       </w:r>
     </w:p>
@@ -164,7 +254,7 @@
       </w:r>
       <w:r>
         <w:pict>
-          <v:shape id="_x0000_i1031" type="#_x0000_t75" style="width:441.6pt;height:92.4pt">
+          <v:shape id="_x0000_i1030" type="#_x0000_t75" style="width:441.6pt;height:92.4pt">
             <v:imagedata r:id="rId9" o:title="SISO_L"/>
           </v:shape>
         </w:pict>
@@ -174,13 +264,11 @@
       <w:r>
         <w:t>SISO Right</w:t>
       </w:r>
-      <w:bookmarkStart w:id="0" w:name="_GoBack"/>
-      <w:bookmarkEnd w:id="0"/>
     </w:p>
     <w:p>
       <w:r>
         <w:pict>
-          <v:shape id="_x0000_i1030" type="#_x0000_t75" style="width:441.6pt;height:96.6pt">
+          <v:shape id="_x0000_i1031" type="#_x0000_t75" style="width:441.6pt;height:96.6pt">
             <v:imagedata r:id="rId10" o:title="SISO_R"/>
           </v:shape>
         </w:pict>

</xml_diff>